<commit_message>
i edited qrcode in invoice template
</commit_message>
<xml_diff>
--- a/server/utility/WSE invoice.docx
+++ b/server/utility/WSE invoice.docx
@@ -89,53 +89,6 @@
       </w:pPr>
       <w:r>
         <w:rPr>
-          <w:lang w:val="en-US"/>
-        </w:rPr>
-        <w:t>Call:</w:t>
-      </w:r>
-      <w:r>
-        <w:rPr>
-          <w:lang w:val="en-US"/>
-        </w:rPr>
-        <w:t xml:space="preserve"> +</w:t>
-      </w:r>
-      <w:proofErr w:type="gramStart"/>
-      <w:r>
-        <w:rPr>
-          <w:lang w:val="en-US"/>
-        </w:rPr>
-        <w:t xml:space="preserve">923138163302 </w:t>
-      </w:r>
-      <w:r>
-        <w:rPr>
-          <w:lang w:val="en-US"/>
-        </w:rPr>
-        <w:t>,</w:t>
-      </w:r>
-      <w:proofErr w:type="gramEnd"/>
-      <w:r>
-        <w:rPr>
-          <w:lang w:val="en-US"/>
-        </w:rPr>
-        <w:t xml:space="preserve"> </w:t>
-      </w:r>
-      <w:r>
-        <w:rPr>
-          <w:lang w:val="en-US"/>
-        </w:rPr>
-        <w:t>+923332278859</w:t>
-      </w:r>
-    </w:p>
-    <w:p>
-      <w:pPr>
-        <w:spacing w:after="0"/>
-        <w:ind w:right="226"/>
-        <w:rPr>
-          <w:lang w:val="en-US"/>
-        </w:rPr>
-      </w:pPr>
-      <w:r>
-        <w:rPr>
           <w:noProof/>
           <w:lang w:val="en-US"/>
         </w:rPr>
@@ -145,13 +98,13 @@
               <wp:anchor distT="0" distB="0" distL="114300" distR="114300" simplePos="0" relativeHeight="251659264" behindDoc="0" locked="0" layoutInCell="1" allowOverlap="1">
                 <wp:simplePos x="0" y="0"/>
                 <wp:positionH relativeFrom="column">
-                  <wp:posOffset>1473452</wp:posOffset>
+                  <wp:posOffset>2816225</wp:posOffset>
                 </wp:positionH>
                 <wp:positionV relativeFrom="paragraph">
-                  <wp:posOffset>12329</wp:posOffset>
+                  <wp:posOffset>254000</wp:posOffset>
                 </wp:positionV>
-                <wp:extent cx="786633" cy="760021"/>
-                <wp:effectExtent l="0" t="0" r="13970" b="21590"/>
+                <wp:extent cx="957580" cy="771525"/>
+                <wp:effectExtent l="0" t="0" r="13970" b="28575"/>
                 <wp:wrapNone/>
                 <wp:docPr id="3" name="Rectangle 3"/>
                 <wp:cNvGraphicFramePr/>
@@ -162,7 +115,7 @@
                       <wps:spPr>
                         <a:xfrm>
                           <a:off x="0" y="0"/>
-                          <a:ext cx="786633" cy="760021"/>
+                          <a:ext cx="957580" cy="771525"/>
                         </a:xfrm>
                         <a:prstGeom prst="rect">
                           <a:avLst/>
@@ -200,6 +153,24 @@
                           <a:schemeClr val="dk1"/>
                         </a:fontRef>
                       </wps:style>
+                      <wps:txbx>
+                        <w:txbxContent>
+                          <w:p>
+                            <w:pPr>
+                              <w:jc w:val="center"/>
+                              <w:rPr>
+                                <w:lang w:val="en-US"/>
+                              </w:rPr>
+                            </w:pPr>
+                            <w:r>
+                              <w:rPr>
+                                <w:lang w:val="en-US"/>
+                              </w:rPr>
+                              <w:t>p</w:t>
+                            </w:r>
+                          </w:p>
+                        </w:txbxContent>
+                      </wps:txbx>
                       <wps:bodyPr rot="0" spcFirstLastPara="0" vertOverflow="overflow" horzOverflow="overflow" vert="horz" wrap="square" lIns="91440" tIns="45720" rIns="91440" bIns="45720" numCol="1" spcCol="0" rtlCol="0" fromWordArt="0" anchor="ctr" anchorCtr="0" forceAA="0" compatLnSpc="1">
                         <a:prstTxWarp prst="textNoShape">
                           <a:avLst/>
@@ -220,8 +191,266 @@
           </mc:Choice>
           <mc:Fallback>
             <w:pict>
-              <v:rect w14:anchorId="07FBD88C" id="Rectangle 3" o:spid="_x0000_s1026" style="position:absolute;margin-left:116pt;margin-top:.95pt;width:61.95pt;height:59.85pt;z-index:251659264;visibility:visible;mso-wrap-style:square;mso-width-percent:0;mso-height-percent:0;mso-wrap-distance-left:9pt;mso-wrap-distance-top:0;mso-wrap-distance-right:9pt;mso-wrap-distance-bottom:0;mso-position-horizontal:absolute;mso-position-horizontal-relative:text;mso-position-vertical:absolute;mso-position-vertical-relative:text;mso-width-percent:0;mso-height-percent:0;mso-width-relative:margin;mso-height-relative:margin;v-text-anchor:middle" o:gfxdata="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" strokecolor="black [3213]" strokeweight="1pt">
+              <v:rect id="Rectangle 3" o:spid="_x0000_s1026" style="position:absolute;margin-left:221.75pt;margin-top:20pt;width:75.4pt;height:60.75pt;z-index:251659264;visibility:visible;mso-wrap-style:square;mso-width-percent:0;mso-height-percent:0;mso-wrap-distance-left:9pt;mso-wrap-distance-top:0;mso-wrap-distance-right:9pt;mso-wrap-distance-bottom:0;mso-position-horizontal:absolute;mso-position-horizontal-relative:text;mso-position-vertical:absolute;mso-position-vertical-relative:text;mso-width-percent:0;mso-height-percent:0;mso-width-relative:margin;mso-height-relative:margin;v-text-anchor:middle" o:gfxdata="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" strokecolor="black [3213]" strokeweight="1pt">
                 <v:fill r:id="rId8" o:title="" recolor="t" rotate="t" type="frame"/>
+                <v:textbox>
+                  <w:txbxContent>
+                    <w:p>
+                      <w:pPr>
+                        <w:jc w:val="center"/>
+                        <w:rPr>
+                          <w:lang w:val="en-US"/>
+                        </w:rPr>
+                      </w:pPr>
+                      <w:r>
+                        <w:rPr>
+                          <w:lang w:val="en-US"/>
+                        </w:rPr>
+                        <w:t>p</w:t>
+                      </w:r>
+                    </w:p>
+                  </w:txbxContent>
+                </v:textbox>
+              </v:rect>
+            </w:pict>
+          </mc:Fallback>
+        </mc:AlternateContent>
+      </w:r>
+      <w:r>
+        <w:rPr>
+          <w:lang w:val="en-US"/>
+        </w:rPr>
+        <w:t>Call:</w:t>
+      </w:r>
+      <w:r>
+        <w:rPr>
+          <w:lang w:val="en-US"/>
+        </w:rPr>
+        <w:t xml:space="preserve"> +</w:t>
+      </w:r>
+      <w:proofErr w:type="gramStart"/>
+      <w:r>
+        <w:rPr>
+          <w:lang w:val="en-US"/>
+        </w:rPr>
+        <w:t xml:space="preserve">923138163302 </w:t>
+      </w:r>
+      <w:r>
+        <w:rPr>
+          <w:lang w:val="en-US"/>
+        </w:rPr>
+        <w:t>,</w:t>
+      </w:r>
+      <w:proofErr w:type="gramEnd"/>
+      <w:r>
+        <w:rPr>
+          <w:lang w:val="en-US"/>
+        </w:rPr>
+        <w:t xml:space="preserve"> </w:t>
+      </w:r>
+      <w:r>
+        <w:rPr>
+          <w:lang w:val="en-US"/>
+        </w:rPr>
+        <w:t>+923332278859</w:t>
+      </w:r>
+    </w:p>
+    <w:p>
+      <w:pPr>
+        <w:spacing w:after="0"/>
+        <w:ind w:right="226"/>
+        <w:rPr>
+          <w:lang w:val="en-US"/>
+        </w:rPr>
+      </w:pPr>
+      <w:r>
+        <w:rPr>
+          <w:noProof/>
+          <w:lang w:val="en-US"/>
+        </w:rPr>
+        <mc:AlternateContent>
+          <mc:Choice Requires="wps">
+            <w:drawing>
+              <wp:anchor distT="0" distB="0" distL="114300" distR="114300" simplePos="0" relativeHeight="251661312" behindDoc="0" locked="0" layoutInCell="1" allowOverlap="1">
+                <wp:simplePos x="0" y="0"/>
+                <wp:positionH relativeFrom="column">
+                  <wp:posOffset>1244600</wp:posOffset>
+                </wp:positionH>
+                <wp:positionV relativeFrom="paragraph">
+                  <wp:posOffset>22225</wp:posOffset>
+                </wp:positionV>
+                <wp:extent cx="971550" cy="866775"/>
+                <wp:effectExtent l="0" t="0" r="0" b="9525"/>
+                <wp:wrapNone/>
+                <wp:docPr id="6" name="Rectangle 6"/>
+                <wp:cNvGraphicFramePr/>
+                <a:graphic xmlns:a="http://schemas.openxmlformats.org/drawingml/2006/main">
+                  <a:graphicData uri="http://schemas.microsoft.com/office/word/2010/wordprocessingShape">
+                    <wps:wsp>
+                      <wps:cNvSpPr/>
+                      <wps:spPr>
+                        <a:xfrm>
+                          <a:off x="0" y="0"/>
+                          <a:ext cx="971550" cy="866775"/>
+                        </a:xfrm>
+                        <a:prstGeom prst="rect">
+                          <a:avLst/>
+                        </a:prstGeom>
+                        <a:ln>
+                          <a:noFill/>
+                        </a:ln>
+                      </wps:spPr>
+                      <wps:style>
+                        <a:lnRef idx="2">
+                          <a:schemeClr val="accent6"/>
+                        </a:lnRef>
+                        <a:fillRef idx="1">
+                          <a:schemeClr val="lt1"/>
+                        </a:fillRef>
+                        <a:effectRef idx="0">
+                          <a:schemeClr val="accent6"/>
+                        </a:effectRef>
+                        <a:fontRef idx="minor">
+                          <a:schemeClr val="dk1"/>
+                        </a:fontRef>
+                      </wps:style>
+                      <wps:txbx>
+                        <w:txbxContent>
+                          <w:p>
+                            <w:pPr>
+                              <w:jc w:val="center"/>
+                            </w:pPr>
+                            <w:r>
+                              <w:rPr>
+                                <w:noProof/>
+                              </w:rPr>
+                              <w:drawing>
+                                <wp:inline distT="0" distB="0" distL="0" distR="0" wp14:anchorId="5BD4D1C5" wp14:editId="0E805314">
+                                  <wp:extent cx="828675" cy="771525"/>
+                                  <wp:effectExtent l="0" t="0" r="9525" b="9525"/>
+                                  <wp:docPr id="8" name="Graphic 8"/>
+                                  <wp:cNvGraphicFramePr>
+                                    <a:graphicFrameLocks xmlns:a="http://schemas.openxmlformats.org/drawingml/2006/main" noChangeAspect="1"/>
+                                  </wp:cNvGraphicFramePr>
+                                  <a:graphic xmlns:a="http://schemas.openxmlformats.org/drawingml/2006/main">
+                                    <a:graphicData uri="http://schemas.openxmlformats.org/drawingml/2006/picture">
+                                      <pic:pic xmlns:pic="http://schemas.openxmlformats.org/drawingml/2006/picture">
+                                        <pic:nvPicPr>
+                                          <pic:cNvPr id="8" name="qr-code.svg"/>
+                                          <pic:cNvPicPr/>
+                                        </pic:nvPicPr>
+                                        <pic:blipFill>
+                                          <a:blip r:embed="rId9">
+                                            <a:extLst>
+                                              <a:ext uri="{28A0092B-C50C-407E-A947-70E740481C1C}">
+                                                <a14:useLocalDpi xmlns:a14="http://schemas.microsoft.com/office/drawing/2010/main" val="0"/>
+                                              </a:ext>
+                                              <a:ext uri="{96DAC541-7B7A-43D3-8B79-37D633B846F1}">
+                                                <asvg:svgBlip xmlns:asvg="http://schemas.microsoft.com/office/drawing/2016/SVG/main" r:embed="rId10"/>
+                                              </a:ext>
+                                            </a:extLst>
+                                          </a:blip>
+                                          <a:stretch>
+                                            <a:fillRect/>
+                                          </a:stretch>
+                                        </pic:blipFill>
+                                        <pic:spPr>
+                                          <a:xfrm>
+                                            <a:off x="0" y="0"/>
+                                            <a:ext cx="828675" cy="771525"/>
+                                          </a:xfrm>
+                                          <a:prstGeom prst="rect">
+                                            <a:avLst/>
+                                          </a:prstGeom>
+                                        </pic:spPr>
+                                      </pic:pic>
+                                    </a:graphicData>
+                                  </a:graphic>
+                                </wp:inline>
+                              </w:drawing>
+                            </w:r>
+                          </w:p>
+                        </w:txbxContent>
+                      </wps:txbx>
+                      <wps:bodyPr rot="0" spcFirstLastPara="0" vertOverflow="overflow" horzOverflow="overflow" vert="horz" wrap="square" lIns="91440" tIns="45720" rIns="91440" bIns="45720" numCol="1" spcCol="0" rtlCol="0" fromWordArt="0" anchor="ctr" anchorCtr="0" forceAA="0" compatLnSpc="1">
+                        <a:prstTxWarp prst="textNoShape">
+                          <a:avLst/>
+                        </a:prstTxWarp>
+                        <a:noAutofit/>
+                      </wps:bodyPr>
+                    </wps:wsp>
+                  </a:graphicData>
+                </a:graphic>
+                <wp14:sizeRelH relativeFrom="margin">
+                  <wp14:pctWidth>0</wp14:pctWidth>
+                </wp14:sizeRelH>
+                <wp14:sizeRelV relativeFrom="margin">
+                  <wp14:pctHeight>0</wp14:pctHeight>
+                </wp14:sizeRelV>
+              </wp:anchor>
+            </w:drawing>
+          </mc:Choice>
+          <mc:Fallback>
+            <w:pict>
+              <v:rect id="Rectangle 6" o:spid="_x0000_s1027" style="position:absolute;margin-left:98pt;margin-top:1.75pt;width:76.5pt;height:68.25pt;z-index:251661312;visibility:visible;mso-wrap-style:square;mso-width-percent:0;mso-height-percent:0;mso-wrap-distance-left:9pt;mso-wrap-distance-top:0;mso-wrap-distance-right:9pt;mso-wrap-distance-bottom:0;mso-position-horizontal:absolute;mso-position-horizontal-relative:text;mso-position-vertical:absolute;mso-position-vertical-relative:text;mso-width-percent:0;mso-height-percent:0;mso-width-relative:margin;mso-height-relative:margin;v-text-anchor:middle" o:gfxdata="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" fillcolor="white [3201]" stroked="f" strokeweight="1pt">
+                <v:textbox>
+                  <w:txbxContent>
+                    <w:p>
+                      <w:pPr>
+                        <w:jc w:val="center"/>
+                      </w:pPr>
+                      <w:r>
+                        <w:rPr>
+                          <w:noProof/>
+                        </w:rPr>
+                        <w:drawing>
+                          <wp:inline distT="0" distB="0" distL="0" distR="0" wp14:anchorId="5BD4D1C5" wp14:editId="0E805314">
+                            <wp:extent cx="828675" cy="771525"/>
+                            <wp:effectExtent l="0" t="0" r="9525" b="9525"/>
+                            <wp:docPr id="8" name="Graphic 8"/>
+                            <wp:cNvGraphicFramePr>
+                              <a:graphicFrameLocks xmlns:a="http://schemas.openxmlformats.org/drawingml/2006/main" noChangeAspect="1"/>
+                            </wp:cNvGraphicFramePr>
+                            <a:graphic xmlns:a="http://schemas.openxmlformats.org/drawingml/2006/main">
+                              <a:graphicData uri="http://schemas.openxmlformats.org/drawingml/2006/picture">
+                                <pic:pic xmlns:pic="http://schemas.openxmlformats.org/drawingml/2006/picture">
+                                  <pic:nvPicPr>
+                                    <pic:cNvPr id="8" name="qr-code.svg"/>
+                                    <pic:cNvPicPr/>
+                                  </pic:nvPicPr>
+                                  <pic:blipFill>
+                                    <a:blip r:embed="rId9">
+                                      <a:extLst>
+                                        <a:ext uri="{28A0092B-C50C-407E-A947-70E740481C1C}">
+                                          <a14:useLocalDpi xmlns:a14="http://schemas.microsoft.com/office/drawing/2010/main" val="0"/>
+                                        </a:ext>
+                                        <a:ext uri="{96DAC541-7B7A-43D3-8B79-37D633B846F1}">
+                                          <asvg:svgBlip xmlns:asvg="http://schemas.microsoft.com/office/drawing/2016/SVG/main" r:embed="rId10"/>
+                                        </a:ext>
+                                      </a:extLst>
+                                    </a:blip>
+                                    <a:stretch>
+                                      <a:fillRect/>
+                                    </a:stretch>
+                                  </pic:blipFill>
+                                  <pic:spPr>
+                                    <a:xfrm>
+                                      <a:off x="0" y="0"/>
+                                      <a:ext cx="828675" cy="771525"/>
+                                    </a:xfrm>
+                                    <a:prstGeom prst="rect">
+                                      <a:avLst/>
+                                    </a:prstGeom>
+                                  </pic:spPr>
+                                </pic:pic>
+                              </a:graphicData>
+                            </a:graphic>
+                          </wp:inline>
+                        </w:drawing>
+                      </w:r>
+                    </w:p>
+                  </w:txbxContent>
+                </v:textbox>
               </v:rect>
             </w:pict>
           </mc:Fallback>
@@ -737,8 +966,6 @@
             </w:r>
           </w:p>
         </w:tc>
-        <w:bookmarkStart w:id="0" w:name="_GoBack"/>
-        <w:bookmarkEnd w:id="0"/>
       </w:tr>
     </w:tbl>
     <w:p>
@@ -841,6 +1068,8 @@
                             <w:pPr>
                               <w:jc w:val="center"/>
                             </w:pPr>
+                            <w:bookmarkStart w:id="0" w:name="_GoBack"/>
+                            <w:bookmarkEnd w:id="0"/>
                           </w:p>
                         </w:txbxContent>
                       </wps:txbx>
@@ -861,7 +1090,7 @@
           </mc:Choice>
           <mc:Fallback>
             <w:pict>
-              <v:rect id="Rectangle 2" o:spid="_x0000_s1026" style="position:absolute;left:0;text-align:left;margin-left:8.9pt;margin-top:13.6pt;width:158.25pt;height:19.65pt;z-index:251660288;visibility:visible;mso-wrap-style:square;mso-width-percent:0;mso-wrap-distance-left:9pt;mso-wrap-distance-top:0;mso-wrap-distance-right:9pt;mso-wrap-distance-bottom:0;mso-position-horizontal:absolute;mso-position-horizontal-relative:margin;mso-position-vertical:absolute;mso-position-vertical-relative:text;mso-width-percent:0;mso-width-relative:margin;v-text-anchor:middle" o:gfxdata="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" fillcolor="white [3201]" strokecolor="#70ad47 [3209]" strokeweight="1pt">
+              <v:rect id="Rectangle 2" o:spid="_x0000_s1028" style="position:absolute;left:0;text-align:left;margin-left:8.9pt;margin-top:13.6pt;width:158.25pt;height:19.65pt;z-index:251660288;visibility:visible;mso-wrap-style:square;mso-width-percent:0;mso-wrap-distance-left:9pt;mso-wrap-distance-top:0;mso-wrap-distance-right:9pt;mso-wrap-distance-bottom:0;mso-position-horizontal:absolute;mso-position-horizontal-relative:margin;mso-position-vertical:absolute;mso-position-vertical-relative:text;mso-width-percent:0;mso-width-relative:margin;v-text-anchor:middle" o:gfxdata="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" fillcolor="white [3201]" strokecolor="#70ad47 [3209]" strokeweight="1pt">
                 <v:textbox>
                   <w:txbxContent>
                     <w:p>
@@ -905,6 +1134,8 @@
                       <w:pPr>
                         <w:jc w:val="center"/>
                       </w:pPr>
+                      <w:bookmarkStart w:id="1" w:name="_GoBack"/>
+                      <w:bookmarkEnd w:id="1"/>
                     </w:p>
                   </w:txbxContent>
                 </v:textbox>
@@ -982,7 +1213,7 @@
         <v:path o:extrusionok="f" gradientshapeok="t" o:connecttype="rect"/>
         <o:lock v:ext="edit" aspectratio="t"/>
       </v:shapetype>
-      <v:shape id="_x0000_i1027" type="#_x0000_t75" style="width:10.2pt;height:10.2pt" o:bullet="t">
+      <v:shape id="_x0000_i1055" type="#_x0000_t75" style="width:10.5pt;height:10.5pt" o:bullet="t">
         <v:imagedata r:id="rId1" o:title="msoAEB3"/>
       </v:shape>
     </w:pict>
@@ -2694,7 +2925,7 @@
 </file>
 
 <file path=customXml/itemProps1.xml><?xml version="1.0" encoding="utf-8"?>
-<ds:datastoreItem xmlns:ds="http://schemas.openxmlformats.org/officeDocument/2006/customXml" ds:itemID="{E6366DF1-CA2D-4516-A1AF-89D42408A6EE}">
+<ds:datastoreItem xmlns:ds="http://schemas.openxmlformats.org/officeDocument/2006/customXml" ds:itemID="{A2ABD8F5-7616-4E0B-9F35-F9851304BF13}">
   <ds:schemaRefs>
     <ds:schemaRef ds:uri="http://schemas.openxmlformats.org/officeDocument/2006/bibliography"/>
   </ds:schemaRefs>

</xml_diff>